<commit_message>
Thought it might be a good idea to put our names on the paper somewhere....
</commit_message>
<xml_diff>
--- a/docs/Report Phase 1 Ver 01.docx
+++ b/docs/Report Phase 1 Ver 01.docx
@@ -14,6 +14,14 @@
       <w:bookmarkEnd w:id="0"/>
       <w:r>
         <w:t xml:space="preserve"> – Operating Systems Phase 1 Report</w:t>
+      </w:r>
+    </w:p>
+    <w:p>
+      <w:pPr>
+        <w:pStyle w:val="Caption"/>
+      </w:pPr>
+      <w:r>
+        <w:t>Written By: Robert Diaz, Kevin Debrito, and David Butcher</w:t>
       </w:r>
     </w:p>
     <w:sdt>
@@ -92,7 +100,7 @@
             <w:rPr>
               <w:noProof/>
             </w:rPr>
-            <w:instrText xml:space="preserve"> PAGEREF _Toc193341240 \h </w:instrText>
+            <w:instrText xml:space="preserve"> PAGEREF _Toc193341703 \h </w:instrText>
           </w:r>
           <w:r>
             <w:rPr>
@@ -153,7 +161,7 @@
             <w:rPr>
               <w:noProof/>
             </w:rPr>
-            <w:instrText xml:space="preserve"> PAGEREF _Toc193341241 \h </w:instrText>
+            <w:instrText xml:space="preserve"> PAGEREF _Toc193341704 \h </w:instrText>
           </w:r>
           <w:r>
             <w:rPr>
@@ -198,7 +206,7 @@
             <w:fldChar w:fldCharType="begin"/>
           </w:r>
           <w:r>
-            <w:instrText xml:space="preserve"> PAGEREF _Toc193341242 \h </w:instrText>
+            <w:instrText xml:space="preserve"> PAGEREF _Toc193341705 \h </w:instrText>
           </w:r>
           <w:r>
             <w:fldChar w:fldCharType="separate"/>
@@ -229,7 +237,7 @@
             <w:fldChar w:fldCharType="begin"/>
           </w:r>
           <w:r>
-            <w:instrText xml:space="preserve"> PAGEREF _Toc193341243 \h </w:instrText>
+            <w:instrText xml:space="preserve"> PAGEREF _Toc193341706 \h </w:instrText>
           </w:r>
           <w:r>
             <w:fldChar w:fldCharType="separate"/>
@@ -260,7 +268,7 @@
             <w:fldChar w:fldCharType="begin"/>
           </w:r>
           <w:r>
-            <w:instrText xml:space="preserve"> PAGEREF _Toc193341244 \h </w:instrText>
+            <w:instrText xml:space="preserve"> PAGEREF _Toc193341707 \h </w:instrText>
           </w:r>
           <w:r>
             <w:fldChar w:fldCharType="separate"/>
@@ -291,7 +299,7 @@
             <w:fldChar w:fldCharType="begin"/>
           </w:r>
           <w:r>
-            <w:instrText xml:space="preserve"> PAGEREF _Toc193341245 \h </w:instrText>
+            <w:instrText xml:space="preserve"> PAGEREF _Toc193341708 \h </w:instrText>
           </w:r>
           <w:r>
             <w:fldChar w:fldCharType="separate"/>
@@ -322,7 +330,7 @@
             <w:fldChar w:fldCharType="begin"/>
           </w:r>
           <w:r>
-            <w:instrText xml:space="preserve"> PAGEREF _Toc193341246 \h </w:instrText>
+            <w:instrText xml:space="preserve"> PAGEREF _Toc193341709 \h </w:instrText>
           </w:r>
           <w:r>
             <w:fldChar w:fldCharType="separate"/>
@@ -353,7 +361,7 @@
             <w:fldChar w:fldCharType="begin"/>
           </w:r>
           <w:r>
-            <w:instrText xml:space="preserve"> PAGEREF _Toc193341247 \h </w:instrText>
+            <w:instrText xml:space="preserve"> PAGEREF _Toc193341710 \h </w:instrText>
           </w:r>
           <w:r>
             <w:fldChar w:fldCharType="separate"/>
@@ -384,7 +392,7 @@
             <w:fldChar w:fldCharType="begin"/>
           </w:r>
           <w:r>
-            <w:instrText xml:space="preserve"> PAGEREF _Toc193341248 \h </w:instrText>
+            <w:instrText xml:space="preserve"> PAGEREF _Toc193341711 \h </w:instrText>
           </w:r>
           <w:r>
             <w:fldChar w:fldCharType="separate"/>
@@ -415,7 +423,7 @@
             <w:fldChar w:fldCharType="begin"/>
           </w:r>
           <w:r>
-            <w:instrText xml:space="preserve"> PAGEREF _Toc193341249 \h </w:instrText>
+            <w:instrText xml:space="preserve"> PAGEREF _Toc193341712 \h </w:instrText>
           </w:r>
           <w:r>
             <w:fldChar w:fldCharType="separate"/>
@@ -446,7 +454,7 @@
             <w:fldChar w:fldCharType="begin"/>
           </w:r>
           <w:r>
-            <w:instrText xml:space="preserve"> PAGEREF _Toc193341250 \h </w:instrText>
+            <w:instrText xml:space="preserve"> PAGEREF _Toc193341713 \h </w:instrText>
           </w:r>
           <w:r>
             <w:fldChar w:fldCharType="separate"/>
@@ -477,7 +485,7 @@
             <w:fldChar w:fldCharType="begin"/>
           </w:r>
           <w:r>
-            <w:instrText xml:space="preserve"> PAGEREF _Toc193341251 \h </w:instrText>
+            <w:instrText xml:space="preserve"> PAGEREF _Toc193341714 \h </w:instrText>
           </w:r>
           <w:r>
             <w:fldChar w:fldCharType="separate"/>
@@ -524,7 +532,7 @@
             <w:rPr>
               <w:noProof/>
             </w:rPr>
-            <w:instrText xml:space="preserve"> PAGEREF _Toc193341252 \h </w:instrText>
+            <w:instrText xml:space="preserve"> PAGEREF _Toc193341715 \h </w:instrText>
           </w:r>
           <w:r>
             <w:rPr>
@@ -585,7 +593,7 @@
             <w:rPr>
               <w:noProof/>
             </w:rPr>
-            <w:instrText xml:space="preserve"> PAGEREF _Toc193341253 \h </w:instrText>
+            <w:instrText xml:space="preserve"> PAGEREF _Toc193341716 \h </w:instrText>
           </w:r>
           <w:r>
             <w:rPr>
@@ -647,7 +655,7 @@
             <w:rPr>
               <w:noProof/>
             </w:rPr>
-            <w:instrText xml:space="preserve"> PAGEREF _Toc193341254 \h </w:instrText>
+            <w:instrText xml:space="preserve"> PAGEREF _Toc193341717 \h </w:instrText>
           </w:r>
           <w:r>
             <w:rPr>
@@ -692,7 +700,7 @@
             <w:fldChar w:fldCharType="begin"/>
           </w:r>
           <w:r>
-            <w:instrText xml:space="preserve"> PAGEREF _Toc193341255 \h </w:instrText>
+            <w:instrText xml:space="preserve"> PAGEREF _Toc193341718 \h </w:instrText>
           </w:r>
           <w:r>
             <w:fldChar w:fldCharType="separate"/>
@@ -739,7 +747,7 @@
             <w:rPr>
               <w:noProof/>
             </w:rPr>
-            <w:instrText xml:space="preserve"> PAGEREF _Toc193341256 \h </w:instrText>
+            <w:instrText xml:space="preserve"> PAGEREF _Toc193341719 \h </w:instrText>
           </w:r>
           <w:r>
             <w:rPr>
@@ -800,7 +808,7 @@
             <w:rPr>
               <w:noProof/>
             </w:rPr>
-            <w:instrText xml:space="preserve"> PAGEREF _Toc193341257 \h </w:instrText>
+            <w:instrText xml:space="preserve"> PAGEREF _Toc193341720 \h </w:instrText>
           </w:r>
           <w:r>
             <w:rPr>
@@ -848,7 +856,7 @@
             <w:fldChar w:fldCharType="begin"/>
           </w:r>
           <w:r>
-            <w:instrText xml:space="preserve"> PAGEREF _Toc193341258 \h </w:instrText>
+            <w:instrText xml:space="preserve"> PAGEREF _Toc193341721 \h </w:instrText>
           </w:r>
           <w:r>
             <w:fldChar w:fldCharType="separate"/>
@@ -882,7 +890,7 @@
             <w:fldChar w:fldCharType="begin"/>
           </w:r>
           <w:r>
-            <w:instrText xml:space="preserve"> PAGEREF _Toc193341259 \h </w:instrText>
+            <w:instrText xml:space="preserve"> PAGEREF _Toc193341722 \h </w:instrText>
           </w:r>
           <w:r>
             <w:fldChar w:fldCharType="separate"/>
@@ -955,7 +963,7 @@
         <w:rPr>
           <w:noProof/>
         </w:rPr>
-        <w:instrText xml:space="preserve"> PAGEREF _Toc193341230 \h </w:instrText>
+        <w:instrText xml:space="preserve"> PAGEREF _Toc193341723 \h </w:instrText>
       </w:r>
       <w:r>
         <w:rPr>
@@ -1016,7 +1024,7 @@
         <w:rPr>
           <w:noProof/>
         </w:rPr>
-        <w:instrText xml:space="preserve"> PAGEREF _Toc193341231 \h </w:instrText>
+        <w:instrText xml:space="preserve"> PAGEREF _Toc193341724 \h </w:instrText>
       </w:r>
       <w:r>
         <w:rPr>
@@ -1077,7 +1085,7 @@
         <w:rPr>
           <w:noProof/>
         </w:rPr>
-        <w:instrText xml:space="preserve"> PAGEREF _Toc193341232 \h </w:instrText>
+        <w:instrText xml:space="preserve"> PAGEREF _Toc193341725 \h </w:instrText>
       </w:r>
       <w:r>
         <w:rPr>
@@ -1138,7 +1146,7 @@
         <w:rPr>
           <w:noProof/>
         </w:rPr>
-        <w:instrText xml:space="preserve"> PAGEREF _Toc193341233 \h </w:instrText>
+        <w:instrText xml:space="preserve"> PAGEREF _Toc193341726 \h </w:instrText>
       </w:r>
       <w:r>
         <w:rPr>
@@ -1165,245 +1173,256 @@
       </w:r>
     </w:p>
     <w:p>
+      <w:pPr>
+        <w:pStyle w:val="Heading1"/>
+      </w:pPr>
       <w:r>
         <w:fldChar w:fldCharType="end"/>
       </w:r>
+      <w:bookmarkStart w:id="1" w:name="_Toc193341703"/>
+      <w:r>
+        <w:t>Introduction</w:t>
+      </w:r>
+      <w:bookmarkEnd w:id="1"/>
+    </w:p>
+    <w:p>
+      <w:r>
+        <w:t xml:space="preserve">Our project is to design and implement an OS simulator. This simulator will run on a virtual CPU using a custom instruction set provided by the professor. The OS itself is composed of 9 classes and one utility class. These classes are: the CPU, Disk, Driver, Loader, LongTermScheduler, </w:t>
+      </w:r>
+      <w:proofErr w:type="gramStart"/>
+      <w:r>
+        <w:t>PCB ,</w:t>
+      </w:r>
+      <w:proofErr w:type="gramEnd"/>
+      <w:r>
+        <w:t xml:space="preserve"> ProcessQueue, Ram, and ShortTermScheduler. The one utility class is the Logger.</w:t>
+      </w:r>
     </w:p>
     <w:p>
       <w:pPr>
         <w:pStyle w:val="Heading1"/>
       </w:pPr>
-      <w:bookmarkStart w:id="1" w:name="_Toc193341240"/>
-      <w:r>
-        <w:t>Introduction</w:t>
-      </w:r>
-      <w:bookmarkEnd w:id="1"/>
-    </w:p>
-    <w:p>
-      <w:r>
-        <w:t>Our project is to design and implement an OS simulator. This simulator will run on a virtual CPU using a custom instruction set provided by the professor. The OS itself is composed of 9 classes and one utility class. These classes are: the CPU, Disk, Driver, Loader, LongTermScheduler, PCB , ProcessQueue, Ram, and ShortTermScheduler. The one utility class is the Logger.</w:t>
+      <w:bookmarkStart w:id="2" w:name="_Toc193341704"/>
+      <w:r>
+        <w:t>System Architecture and Design</w:t>
+      </w:r>
+      <w:bookmarkEnd w:id="2"/>
+    </w:p>
+    <w:p>
+      <w:pPr>
+        <w:pStyle w:val="Heading2"/>
+      </w:pPr>
+      <w:bookmarkStart w:id="3" w:name="_Toc193341705"/>
+      <w:r>
+        <w:t>Driver</w:t>
+      </w:r>
+      <w:bookmarkEnd w:id="3"/>
+    </w:p>
+    <w:p>
+      <w:r>
+        <w:t>The driver is the main entry point to our simulator. In this class, we initialize all the other main classes, and begin creating processes. The newly created processes are then given to the various schedulers and eventually to the CPU itself. During the different execution phases of each process, statistics are gathered about the process and are recorded for later use.</w:t>
+      </w:r>
+    </w:p>
+    <w:p>
+      <w:pPr>
+        <w:pStyle w:val="Heading2"/>
+      </w:pPr>
+      <w:bookmarkStart w:id="4" w:name="_Toc193341706"/>
+      <w:r>
+        <w:t>Loader</w:t>
+      </w:r>
+      <w:bookmarkEnd w:id="4"/>
+    </w:p>
+    <w:p>
+      <w:r>
+        <w:t>As the first main component called from the Driver class, the Loader is responsible for loading each process from a text file, creating a PCB for that process, filling in the PCB with the process’s information, and handing the completed PCB to the new queue.</w:t>
+      </w:r>
+    </w:p>
+    <w:p>
+      <w:pPr>
+        <w:pStyle w:val="Heading2"/>
+      </w:pPr>
+      <w:bookmarkStart w:id="5" w:name="_Toc193341707"/>
+      <w:r>
+        <w:t>Long Term Scheduler</w:t>
+      </w:r>
+      <w:bookmarkEnd w:id="5"/>
+    </w:p>
+    <w:p>
+      <w:r>
+        <w:t>The Long Term Scheduler (LTS) is called when there are processes that need to be moved from the new queue to the ready queue. When the LTS is first called, it loads as many processes as the ram can hold from the disk. When it runs out of memory (after 15 processes), it stops attempting to load new processes.  It is only when the ready queue is empty that the LTS is called again to load more processes into ram.</w:t>
+      </w:r>
+    </w:p>
+    <w:p>
+      <w:pPr>
+        <w:pStyle w:val="Heading2"/>
+      </w:pPr>
+      <w:bookmarkStart w:id="6" w:name="_Toc193341708"/>
+      <w:r>
+        <w:t>Short Term Scheduler</w:t>
+      </w:r>
+      <w:bookmarkEnd w:id="6"/>
+    </w:p>
+    <w:p>
+      <w:r>
+        <w:t>The Short Term Scheduler (STS) is called when a CPU needs a new process to run. At the moment, the STS only moves the head of the ready queue to the tail of the running queue. This is by design, because that is what the project specifications have asked us to do. In a more advanced OS, the STS would have logic to assign processes based on priority and other factors.</w:t>
+      </w:r>
+    </w:p>
+    <w:p>
+      <w:pPr>
+        <w:pStyle w:val="Heading2"/>
+      </w:pPr>
+      <w:bookmarkStart w:id="7" w:name="_Toc193341709"/>
+      <w:r>
+        <w:t>CPU</w:t>
+      </w:r>
+      <w:bookmarkEnd w:id="7"/>
+    </w:p>
+    <w:p>
+      <w:r>
+        <w:t>As the core of the OS, the CPU is responsible for executing all of the instructions for a given process. The CPU has the logic to decode instructions, modify internal registers, and manipulate the contents of Ram. A simplistic version of the CPU’s main run loop is as follows:  load an instruction, break the instruction into its core components, execute the proper instruction based on the components, and repeat.</w:t>
+      </w:r>
+    </w:p>
+    <w:p>
+      <w:pPr>
+        <w:pStyle w:val="Heading2"/>
+      </w:pPr>
+      <w:bookmarkStart w:id="8" w:name="_Toc193341710"/>
+      <w:r>
+        <w:t>Disk</w:t>
+      </w:r>
+      <w:bookmarkEnd w:id="8"/>
+    </w:p>
+    <w:p>
+      <w:r>
+        <w:t xml:space="preserve">The Disk class acts as the hard drive for the OS. When the simulator is first started, the Loader reads instructions and data into the Disk class’s internal array. </w:t>
+      </w:r>
+    </w:p>
+    <w:p>
+      <w:pPr>
+        <w:pStyle w:val="Heading2"/>
+      </w:pPr>
+      <w:bookmarkStart w:id="9" w:name="_Toc193341711"/>
+      <w:r>
+        <w:t>RAM</w:t>
+      </w:r>
+      <w:bookmarkEnd w:id="9"/>
+    </w:p>
+    <w:p>
+      <w:r>
+        <w:t xml:space="preserve">The Ram class provides fast access read/write memory for the CPU. The </w:t>
+      </w:r>
+      <w:r>
+        <w:t>Long Term Scheduler is responsible for loading the contents of the Disk into the Ram during setup.</w:t>
+      </w:r>
+    </w:p>
+    <w:p>
+      <w:pPr>
+        <w:pStyle w:val="Heading2"/>
+      </w:pPr>
+      <w:bookmarkStart w:id="10" w:name="_Toc193341712"/>
+      <w:r>
+        <w:t>PCB</w:t>
+      </w:r>
+      <w:bookmarkEnd w:id="10"/>
+    </w:p>
+    <w:p>
+      <w:proofErr w:type="gramStart"/>
+      <w:r>
+        <w:t>The main data structure in the OS.</w:t>
+      </w:r>
+      <w:proofErr w:type="gramEnd"/>
+      <w:r>
+        <w:t xml:space="preserve"> This class contains all the information about a process: its id, instruction location on disk and ram, the number of cycles it has run, etc. Without this class, there would be no way of representing a process to the OS.</w:t>
+      </w:r>
+    </w:p>
+    <w:p>
+      <w:pPr>
+        <w:pStyle w:val="Heading2"/>
+      </w:pPr>
+      <w:bookmarkStart w:id="11" w:name="_Toc193341713"/>
+      <w:r>
+        <w:t>Process Queue</w:t>
+      </w:r>
+      <w:bookmarkEnd w:id="11"/>
+    </w:p>
+    <w:p>
+      <w:r>
+        <w:t>This is a wrapper class for an ArrayList of PCBs. There’s nothing more to it.</w:t>
+      </w:r>
+    </w:p>
+    <w:p>
+      <w:pPr>
+        <w:pStyle w:val="Heading2"/>
+      </w:pPr>
+      <w:bookmarkStart w:id="12" w:name="_Toc193341714"/>
+      <w:r>
+        <w:t>Logger</w:t>
+      </w:r>
+      <w:bookmarkEnd w:id="12"/>
+    </w:p>
+    <w:p>
+      <w:r>
+        <w:t>This utility class is used as a convenience class to make logging simpler. It allows the OS to output its log messages to eithe</w:t>
+      </w:r>
+      <w:r>
+        <w:t>r a log file or to the console.</w:t>
+      </w:r>
+    </w:p>
+    <w:p>
+      <w:pPr>
+        <w:outlineLvl w:val="0"/>
+        <w:rPr>
+          <w:rStyle w:val="IntenseEmphasis"/>
+        </w:rPr>
+      </w:pPr>
+      <w:r>
+        <w:rPr>
+          <w:rStyle w:val="IntenseEmphasis"/>
+        </w:rPr>
+        <w:t xml:space="preserve">For a diagram of the project, please see </w:t>
+      </w:r>
+      <w:r>
+        <w:rPr>
+          <w:rStyle w:val="IntenseEmphasis"/>
+        </w:rPr>
+        <w:t>Figure 4 at the bottom of this document.</w:t>
       </w:r>
     </w:p>
     <w:p>
       <w:pPr>
         <w:pStyle w:val="Heading1"/>
       </w:pPr>
-      <w:bookmarkStart w:id="2" w:name="_Toc193341241"/>
-      <w:r>
-        <w:t>System Architecture and Design</w:t>
-      </w:r>
-      <w:bookmarkEnd w:id="2"/>
-    </w:p>
-    <w:p>
-      <w:pPr>
-        <w:pStyle w:val="Heading2"/>
-      </w:pPr>
-      <w:bookmarkStart w:id="3" w:name="_Toc193341242"/>
-      <w:r>
-        <w:t>Driver</w:t>
-      </w:r>
-      <w:bookmarkEnd w:id="3"/>
-    </w:p>
-    <w:p>
-      <w:r>
-        <w:t>The driver is the main entry point to our simulator. In this class, we initialize all the other main classes, and begin creating processes. The newly created processes are then given to the various schedulers and eventually to the CPU itself. During the different execution phases of each process, statistics are gathered about the process and are recorded for later use.</w:t>
-      </w:r>
-    </w:p>
-    <w:p>
-      <w:pPr>
-        <w:pStyle w:val="Heading2"/>
-      </w:pPr>
-      <w:bookmarkStart w:id="4" w:name="_Toc193341243"/>
-      <w:r>
-        <w:t>Loader</w:t>
-      </w:r>
-      <w:bookmarkEnd w:id="4"/>
-    </w:p>
-    <w:p>
-      <w:r>
-        <w:t>As the first main component called from the Driver class, the Loader is responsible for loading each process from a text file, creating a PCB for that process, filling in the PCB with the process’s information, and handing the completed PCB to the new queue.</w:t>
-      </w:r>
-    </w:p>
-    <w:p>
-      <w:pPr>
-        <w:pStyle w:val="Heading2"/>
-      </w:pPr>
-      <w:bookmarkStart w:id="5" w:name="_Toc193341244"/>
-      <w:r>
-        <w:t>Long Term Scheduler</w:t>
-      </w:r>
-      <w:bookmarkEnd w:id="5"/>
-    </w:p>
-    <w:p>
-      <w:r>
-        <w:t>The Long Term Scheduler (LTS) is called when there are processes that need to be moved from the new queue to the ready queue. When the LTS is first called, it loads as many processes as the ram can hold from the disk. When it runs out of memory (after 15 processes), it stops attempting to load new processes.  It is only when the ready queue is empty that the LTS is called again to load more processes into ram.</w:t>
-      </w:r>
-    </w:p>
-    <w:p>
-      <w:pPr>
-        <w:pStyle w:val="Heading2"/>
-      </w:pPr>
-      <w:bookmarkStart w:id="6" w:name="_Toc193341245"/>
-      <w:r>
-        <w:t>Short Term Scheduler</w:t>
-      </w:r>
-      <w:bookmarkEnd w:id="6"/>
-    </w:p>
-    <w:p>
-      <w:r>
-        <w:t>The Short Term Scheduler (STS) is called when a CPU needs a new process to run. At the moment, the STS only moves the head of the ready queue to the tail of the running queue. This is by design, because that is what the project specifications have asked us to do. In a more advanced OS, the STS would have logic to assign processes based on priority and other factors.</w:t>
-      </w:r>
-    </w:p>
-    <w:p>
-      <w:pPr>
-        <w:pStyle w:val="Heading2"/>
-      </w:pPr>
-      <w:bookmarkStart w:id="7" w:name="_Toc193341246"/>
-      <w:r>
-        <w:t>CPU</w:t>
-      </w:r>
-      <w:bookmarkEnd w:id="7"/>
-    </w:p>
-    <w:p>
-      <w:r>
-        <w:t>As the core of the OS, the CPU is responsible for executing all of the instructions for a given process. The CPU has the logic to decode instructions, modify internal registers, and manipulate the contents of Ram. A simplistic version of the CPU’s main run loop is as follows:  load an instruction, break the instruction into its core components, execute the proper instruction based on the components, and repeat.</w:t>
-      </w:r>
-    </w:p>
-    <w:p>
-      <w:pPr>
-        <w:pStyle w:val="Heading2"/>
-      </w:pPr>
-      <w:bookmarkStart w:id="8" w:name="_Toc193341247"/>
-      <w:r>
-        <w:t>Disk</w:t>
-      </w:r>
-      <w:bookmarkEnd w:id="8"/>
-    </w:p>
-    <w:p>
-      <w:r>
-        <w:t xml:space="preserve">The Disk class acts as the hard drive for the OS. When the simulator is first started, the Loader reads instructions and data into the Disk class’s internal array. </w:t>
-      </w:r>
-    </w:p>
-    <w:p>
-      <w:pPr>
-        <w:pStyle w:val="Heading2"/>
-      </w:pPr>
-      <w:bookmarkStart w:id="9" w:name="_Toc193341248"/>
-      <w:r>
-        <w:t>RAM</w:t>
-      </w:r>
-      <w:bookmarkEnd w:id="9"/>
-    </w:p>
-    <w:p>
-      <w:r>
-        <w:t xml:space="preserve">The Ram class provides fast access read/write memory for the CPU. The </w:t>
-      </w:r>
-      <w:r>
-        <w:t>Long Term Scheduler is responsible for loading the contents of the Disk into the Ram during setup.</w:t>
-      </w:r>
-    </w:p>
-    <w:p>
-      <w:pPr>
-        <w:pStyle w:val="Heading2"/>
-      </w:pPr>
-      <w:bookmarkStart w:id="10" w:name="_Toc193341249"/>
-      <w:r>
-        <w:t>PCB</w:t>
-      </w:r>
-      <w:bookmarkEnd w:id="10"/>
-    </w:p>
-    <w:p>
-      <w:r>
-        <w:t>The main data structure in the OS. This class contains all the information about a process: its id, instruction location on disk and ram, the number of cycles it has run, etc. Without this class, there would be no way of representing a process to the OS.</w:t>
-      </w:r>
-    </w:p>
-    <w:p>
-      <w:pPr>
-        <w:pStyle w:val="Heading2"/>
-      </w:pPr>
-      <w:bookmarkStart w:id="11" w:name="_Toc193341250"/>
-      <w:r>
-        <w:t>Process Queue</w:t>
-      </w:r>
-      <w:bookmarkEnd w:id="11"/>
-    </w:p>
-    <w:p>
-      <w:r>
-        <w:t>This is a wrapper class for an ArrayList of PCBs. There’s nothing more to it.</w:t>
-      </w:r>
-    </w:p>
-    <w:p>
-      <w:pPr>
-        <w:pStyle w:val="Heading2"/>
-      </w:pPr>
-      <w:bookmarkStart w:id="12" w:name="_Toc193341251"/>
-      <w:r>
-        <w:t>Logger</w:t>
-      </w:r>
-      <w:bookmarkEnd w:id="12"/>
-    </w:p>
-    <w:p>
-      <w:r>
-        <w:t>This utility class is used as a convenience class to make logging simpler. It allows the OS to output its log messages to eithe</w:t>
-      </w:r>
-      <w:r>
-        <w:t>r a log file or to the console.</w:t>
-      </w:r>
-    </w:p>
-    <w:p>
-      <w:pPr>
-        <w:outlineLvl w:val="0"/>
-        <w:rPr>
-          <w:rStyle w:val="IntenseEmphasis"/>
-        </w:rPr>
-      </w:pPr>
-      <w:r>
-        <w:rPr>
-          <w:rStyle w:val="IntenseEmphasis"/>
-        </w:rPr>
-        <w:t xml:space="preserve">For a diagram of the project, please see </w:t>
-      </w:r>
-      <w:r>
-        <w:rPr>
-          <w:rStyle w:val="IntenseEmphasis"/>
-        </w:rPr>
-        <w:t>Figure 4 at the bottom of this document.</w:t>
+      <w:bookmarkStart w:id="13" w:name="_Toc193341715"/>
+      <w:r>
+        <w:t>Comp</w:t>
+      </w:r>
+      <w:r>
+        <w:t>i</w:t>
+      </w:r>
+      <w:r>
+        <w:t>l</w:t>
+      </w:r>
+      <w:r>
+        <w:t>ation</w:t>
+      </w:r>
+      <w:bookmarkEnd w:id="13"/>
+    </w:p>
+    <w:p>
+      <w:r>
+        <w:t>There are two ways to compile the project. If you have Eclipse installed, then you can open the attached source code as a Java project. The project will have everything set up, except for passing in a data file, which isn’t hard. In the run configurations for the project, you have to specify an argument that points to the correct data file. Then hit run, and watch it go.</w:t>
+      </w:r>
+    </w:p>
+    <w:p>
+      <w:r>
+        <w:t xml:space="preserve">If you don’t have Eclipse installed, or just prefer to run it from a command line, then compile the classes with javac like you would any other java class. The main class is the edu.spsu.cs3243.Driver class. This class requires that a file path be given to it as an argument. This file path is the path to the data file that contains the processes we will be loading. </w:t>
       </w:r>
     </w:p>
     <w:p>
       <w:pPr>
         <w:pStyle w:val="Heading1"/>
       </w:pPr>
-      <w:bookmarkStart w:id="13" w:name="_Toc193341252"/>
-      <w:r>
-        <w:t>Comp</w:t>
-      </w:r>
-      <w:r>
-        <w:t>i</w:t>
-      </w:r>
-      <w:r>
-        <w:t>l</w:t>
-      </w:r>
-      <w:r>
-        <w:t>ation</w:t>
-      </w:r>
-      <w:bookmarkEnd w:id="13"/>
-    </w:p>
-    <w:p>
-      <w:r>
-        <w:t>There are two ways to compile the project. If you have Eclipse installed, then you can open the attached source code as a Java project. The project will have everything set up, except for passing in a data file, which isn’t hard. In the run configurations for the project, you have to specify an argument that points to the correct data file. Then hit run, and watch it go.</w:t>
-      </w:r>
-    </w:p>
-    <w:p>
-      <w:r>
-        <w:t xml:space="preserve">If you don’t have Eclipse installed, or just prefer to run it from a command line, then compile the classes with javac like you would any other java class. The main class is the edu.spsu.cs3243.Driver class. This class requires that a file path be given to it as an argument. This file path is the path to the data file that contains the processes we will be loading. </w:t>
-      </w:r>
-    </w:p>
-    <w:p>
-      <w:pPr>
-        <w:pStyle w:val="Heading1"/>
-      </w:pPr>
-      <w:bookmarkStart w:id="14" w:name="_Toc193341253"/>
+      <w:bookmarkStart w:id="14" w:name="_Toc193341716"/>
       <w:r>
         <w:t>Execution</w:t>
       </w:r>
@@ -1422,7 +1441,7 @@
           <w:rFonts w:eastAsia="Garamond" w:cs="Garamond"/>
         </w:rPr>
       </w:pPr>
-      <w:bookmarkStart w:id="15" w:name="_Toc193341254"/>
+      <w:bookmarkStart w:id="15" w:name="_Toc193341717"/>
       <w:r>
         <w:rPr>
           <w:rFonts w:eastAsia="Garamond" w:cs="Garamond"/>
@@ -1439,7 +1458,7 @@
           <w:rFonts w:eastAsia="Garamond" w:cs="Garamond"/>
         </w:rPr>
       </w:pPr>
-      <w:bookmarkStart w:id="16" w:name="_Toc193341255"/>
+      <w:bookmarkStart w:id="16" w:name="_Toc193341718"/>
       <w:r>
         <w:rPr>
           <w:rFonts w:eastAsia="Garamond" w:cs="Garamond"/>
@@ -1538,7 +1557,7 @@
       <w:pPr>
         <w:pStyle w:val="Heading1"/>
       </w:pPr>
-      <w:bookmarkStart w:id="17" w:name="_Toc193341256"/>
+      <w:bookmarkStart w:id="17" w:name="_Toc193341719"/>
       <w:r>
         <w:t>Data Collection and Analysis</w:t>
       </w:r>
@@ -1546,7 +1565,15 @@
     </w:p>
     <w:p>
       <w:r>
-        <w:t>To collect the data from the simulator, we added some logging that printed out certain counters at specific times, and dumps the process’s information at the end of the simulation. We used these pieces of data to generate the graphs below.</w:t>
+        <w:t xml:space="preserve">To collect the data from the simulator, we added some logging that printed out certain counters at specific times, and </w:t>
+      </w:r>
+      <w:proofErr w:type="gramStart"/>
+      <w:r>
+        <w:t>dumps</w:t>
+      </w:r>
+      <w:proofErr w:type="gramEnd"/>
+      <w:r>
+        <w:t xml:space="preserve"> the process’s information at the end of the simulation. We used these pieces of data to generate the graphs below.</w:t>
       </w:r>
       <w:r>
         <w:t xml:space="preserve"> There is even more detailed information in the output.log file, which is obtained by running the simulation. At the bottom of the log file, there is a dump of all the processes in the terminated queue. All of the PCB’s information is in that print out. There are also a few lines that show the total time taken to run the simulation. The reason those lines are not in this document is because the lines are too long, and would word wrap, causing major readability issues and taking up a lot of space.</w:t>
@@ -1556,7 +1583,7 @@
       <w:pPr>
         <w:pStyle w:val="Heading1"/>
       </w:pPr>
-      <w:bookmarkStart w:id="18" w:name="_Toc193341257"/>
+      <w:bookmarkStart w:id="18" w:name="_Toc193341720"/>
       <w:r>
         <w:t>Results</w:t>
       </w:r>
@@ -1565,19 +1592,9 @@
     <w:p>
       <w:pPr>
         <w:pStyle w:val="Heading2"/>
-        <w:spacing w:line="240" w:lineRule="auto"/>
-        <w:rPr>
-          <w:rFonts w:eastAsia="Garamond" w:cs="Garamond"/>
-          <w:sz w:val="28"/>
-        </w:rPr>
-      </w:pPr>
-      <w:bookmarkStart w:id="19" w:name="_Toc193341258"/>
-      <w:r>
-        <w:rPr>
-          <w:rFonts w:eastAsia="Garamond" w:cs="Garamond"/>
-          <w:color w:val="1F497D" w:themeColor="text2"/>
-          <w:sz w:val="28"/>
-        </w:rPr>
+      </w:pPr>
+      <w:bookmarkStart w:id="19" w:name="_Toc193341721"/>
+      <w:r>
         <w:t>Expected results</w:t>
       </w:r>
       <w:bookmarkEnd w:id="19"/>
@@ -1624,20 +1641,9 @@
     <w:p>
       <w:pPr>
         <w:pStyle w:val="Heading2"/>
-        <w:spacing w:line="240" w:lineRule="auto"/>
-        <w:rPr>
-          <w:rFonts w:eastAsia="Garamond" w:cs="Garamond"/>
-          <w:color w:val="1F497D" w:themeColor="text2"/>
-          <w:sz w:val="28"/>
-        </w:rPr>
-      </w:pPr>
-      <w:bookmarkStart w:id="20" w:name="_Toc193341259"/>
-      <w:r>
-        <w:rPr>
-          <w:rFonts w:eastAsia="Garamond" w:cs="Garamond"/>
-          <w:color w:val="1F497D" w:themeColor="text2"/>
-          <w:sz w:val="28"/>
-        </w:rPr>
+      </w:pPr>
+      <w:bookmarkStart w:id="20" w:name="_Toc193341722"/>
+      <w:r>
         <w:t>Unexpected results</w:t>
       </w:r>
       <w:bookmarkEnd w:id="20"/>
@@ -1717,7 +1723,7 @@
       <w:pPr>
         <w:pStyle w:val="Caption"/>
       </w:pPr>
-      <w:bookmarkStart w:id="21" w:name="_Toc193341230"/>
+      <w:bookmarkStart w:id="21" w:name="_Toc193341723"/>
       <w:r>
         <w:t xml:space="preserve">Figure </w:t>
       </w:r>
@@ -1755,7 +1761,7 @@
       <w:pPr>
         <w:pStyle w:val="Caption"/>
       </w:pPr>
-      <w:bookmarkStart w:id="22" w:name="_Toc193341231"/>
+      <w:bookmarkStart w:id="22" w:name="_Toc193341724"/>
       <w:r>
         <w:t xml:space="preserve">Figure </w:t>
       </w:r>
@@ -1793,7 +1799,7 @@
       <w:pPr>
         <w:pStyle w:val="Caption"/>
       </w:pPr>
-      <w:bookmarkStart w:id="23" w:name="_Toc193341232"/>
+      <w:bookmarkStart w:id="23" w:name="_Toc193341725"/>
       <w:r>
         <w:t xml:space="preserve">Figure </w:t>
       </w:r>
@@ -1867,7 +1873,7 @@
         <w:pStyle w:val="Caption"/>
         <w:outlineLvl w:val="0"/>
       </w:pPr>
-      <w:bookmarkStart w:id="24" w:name="_Toc193341233"/>
+      <w:bookmarkStart w:id="24" w:name="_Toc193341726"/>
       <w:r>
         <w:t xml:space="preserve">Figure </w:t>
       </w:r>

</xml_diff>